<commit_message>
Added button stub and updated tasks
Added some more comments and streamlined some code to make easier to understand.
</commit_message>
<xml_diff>
--- a/Lab 1 - USART.docx
+++ b/Lab 1 - USART.docx
@@ -98,7 +98,16 @@
         </w:numPr>
       </w:pPr>
       <w:r>
-        <w:t>Modify the firmware so the Hello World string is only transmitted when a button is pressed.  Don’t transmit it continuously.  You may want to look at the Lab0 code to get hints on the button code.</w:t>
+        <w:t>Modify the firmware so the Hello World s</w:t>
+      </w:r>
+      <w:r>
+        <w:t>tring is only transmitted when the</w:t>
+      </w:r>
+      <w:r>
+        <w:t xml:space="preserve"> button is pressed.  Don’t transm</w:t>
+      </w:r>
+      <w:r>
+        <w:t>it it continuously.  There is an empty section of code for detecting the button in the main loop.</w:t>
       </w:r>
     </w:p>
     <w:p>
@@ -113,7 +122,23 @@
         <w:t xml:space="preserve">Modify the firmware so the keystrokes from the terminal are echoed on the terminal.  That means that as each character is received by the PIC it should </w:t>
       </w:r>
       <w:r>
-        <w:t xml:space="preserve">be transmitted back to the PC. </w:t>
+        <w:t>be transmitted back to the PC.</w:t>
+      </w:r>
+      <w:r>
+        <w:t xml:space="preserve">  You will want to disable the </w:t>
+      </w:r>
+      <w:proofErr w:type="spellStart"/>
+      <w:proofErr w:type="gramStart"/>
+      <w:r>
+        <w:t>tx</w:t>
+      </w:r>
+      <w:proofErr w:type="spellEnd"/>
+      <w:proofErr w:type="gramEnd"/>
+      <w:r>
+        <w:t xml:space="preserve"> interrupt first so you can see the echoed text.</w:t>
+      </w:r>
+      <w:r>
+        <w:t xml:space="preserve"> </w:t>
       </w:r>
     </w:p>
     <w:p>
@@ -125,30 +150,13 @@
         </w:numPr>
       </w:pPr>
       <w:r>
-        <w:t>Create a simple command processor.  When the PIC receives a digit 0-7 from the PC it should toggle the corresponding LED.  Any other character can be ignored (but should still be echoed.)  You will want to remove the existing lines that toggle LED 0 and 1 on receive.</w:t>
-      </w:r>
-    </w:p>
-    <w:p>
-      <w:pPr>
-        <w:pStyle w:val="ListParagraph"/>
-        <w:numPr>
-          <w:ilvl w:val="0"/>
-          <w:numId w:val="1"/>
-        </w:numPr>
-      </w:pPr>
-      <w:r>
-        <w:t xml:space="preserve">For those who like a challenge: (not </w:t>
-      </w:r>
-      <w:proofErr w:type="gramStart"/>
-      <w:r>
-        <w:t xml:space="preserve">required </w:t>
-      </w:r>
-      <w:proofErr w:type="gramEnd"/>
-      <w:r>
-        <w:sym w:font="Wingdings" w:char="F04A"/>
-      </w:r>
-      <w:r>
-        <w:t>)  Change the receive code so it is interrupt driven instead of polling.  You can do this for any of the parts above.  Your choice.</w:t>
+        <w:t xml:space="preserve">Create a simple command processor.  When the PIC receives a </w:t>
+      </w:r>
+      <w:r>
+        <w:t xml:space="preserve">character of your choice is should execute a simple command.  For example you could set it so an ‘m’ displays a message on the display and an ‘L’ toggles one of the LEDs.  You should have at least two or three commands. </w:t>
+      </w:r>
+      <w:r>
+        <w:t>You should delete the code that displays the text on the LCD and replace it with your command code.</w:t>
       </w:r>
     </w:p>
     <w:p/>

</xml_diff>